<commit_message>
Removing company-specific branding.  Updating browsers.
</commit_message>
<xml_diff>
--- a/word/Banners_Specification.docx
+++ b/word/Banners_Specification.docx
@@ -363,7 +363,7 @@
           <w:szCs w:val="28"/>
           <w:u w:val="single"/>
         </w:rPr>
-        <w:t>Monday, February 18, 2013</w:t>
+        <w:t>Wednesday, March 11, 2015</w:t>
       </w:r>
       <w:r>
         <w:rPr>
@@ -679,16 +679,6 @@
       <w:pPr>
         <w:ind w:right="-1350"/>
         <w:rPr>
-          <w:rFonts w:ascii="Helvetica Neue Medium" w:hAnsi="Helvetica Neue Medium"/>
-          <w:sz w:val="26"/>
-          <w:szCs w:val="26"/>
-        </w:rPr>
-      </w:pPr>
-    </w:p>
-    <w:p>
-      <w:pPr>
-        <w:ind w:right="-1350"/>
-        <w:rPr>
           <w:rFonts w:ascii="Helvetica Neue" w:hAnsi="Helvetica Neue"/>
           <w:b/>
           <w:sz w:val="84"/>
@@ -697,105 +687,12 @@
       </w:pPr>
       <w:r>
         <w:rPr>
-          <w:rFonts w:ascii="Helvetica Neue Medium" w:hAnsi="Helvetica Neue Medium"/>
-          <w:noProof/>
-          <w:sz w:val="26"/>
-          <w:szCs w:val="26"/>
-        </w:rPr>
-        <mc:AlternateContent>
-          <mc:Choice Requires="wps">
-            <w:drawing>
-              <wp:anchor distT="0" distB="0" distL="114300" distR="114300" simplePos="0" relativeHeight="251659264" behindDoc="0" locked="0" layoutInCell="1" allowOverlap="1" wp14:anchorId="502B99F0" wp14:editId="43ECFD6B">
-                <wp:simplePos x="0" y="0"/>
-                <wp:positionH relativeFrom="column">
-                  <wp:posOffset>0</wp:posOffset>
-                </wp:positionH>
-                <wp:positionV relativeFrom="paragraph">
-                  <wp:posOffset>13970</wp:posOffset>
-                </wp:positionV>
-                <wp:extent cx="7315200" cy="0"/>
-                <wp:effectExtent l="0" t="0" r="0" b="25400"/>
-                <wp:wrapNone/>
-                <wp:docPr id="4" name="Straight Connector 4"/>
-                <wp:cNvGraphicFramePr/>
-                <a:graphic xmlns:a="http://schemas.openxmlformats.org/drawingml/2006/main">
-                  <a:graphicData uri="http://schemas.microsoft.com/office/word/2010/wordprocessingShape">
-                    <wps:wsp>
-                      <wps:cNvCnPr/>
-                      <wps:spPr>
-                        <a:xfrm>
-                          <a:off x="0" y="0"/>
-                          <a:ext cx="7315200" cy="0"/>
-                        </a:xfrm>
-                        <a:prstGeom prst="line">
-                          <a:avLst/>
-                        </a:prstGeom>
-                        <a:ln w="3175" cmpd="sng">
-                          <a:solidFill>
-                            <a:srgbClr val="0BA2C2"/>
-                          </a:solidFill>
-                          <a:prstDash val="dot"/>
-                        </a:ln>
-                        <a:effectLst/>
-                      </wps:spPr>
-                      <wps:style>
-                        <a:lnRef idx="2">
-                          <a:schemeClr val="accent1"/>
-                        </a:lnRef>
-                        <a:fillRef idx="0">
-                          <a:schemeClr val="accent1"/>
-                        </a:fillRef>
-                        <a:effectRef idx="1">
-                          <a:schemeClr val="accent1"/>
-                        </a:effectRef>
-                        <a:fontRef idx="minor">
-                          <a:schemeClr val="tx1"/>
-                        </a:fontRef>
-                      </wps:style>
-                      <wps:bodyPr/>
-                    </wps:wsp>
-                  </a:graphicData>
-                </a:graphic>
-              </wp:anchor>
-            </w:drawing>
-          </mc:Choice>
-          <mc:Fallback>
-            <w:pict>
-              <v:line id="Straight Connector 4" o:spid="_x0000_s1026" style="position:absolute;z-index:251659264;visibility:visible;mso-wrap-style:square;mso-wrap-distance-left:9pt;mso-wrap-distance-top:0;mso-wrap-distance-right:9pt;mso-wrap-distance-bottom:0;mso-position-horizontal:absolute;mso-position-horizontal-relative:text;mso-position-vertical:absolute;mso-position-vertical-relative:text" from="0,1.1pt" to="8in,1.1pt" o:gfxdata="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" strokecolor="#0ba2c2" strokeweight=".25pt">
-                <v:stroke dashstyle="dot"/>
-              </v:line>
-            </w:pict>
-          </mc:Fallback>
-        </mc:AlternateContent>
-      </w:r>
-      <w:r>
-        <w:rPr>
           <w:rFonts w:ascii="Helvetica Neue" w:hAnsi="Helvetica Neue"/>
           <w:b/>
           <w:sz w:val="84"/>
           <w:szCs w:val="84"/>
         </w:rPr>
         <w:t>Banner Ad Specifications</w:t>
-      </w:r>
-    </w:p>
-    <w:p>
-      <w:pPr>
-        <w:ind w:right="-1350"/>
-        <w:rPr>
-          <w:rFonts w:ascii="Helvetica Neue" w:hAnsi="Helvetica Neue"/>
-          <w:b/>
-          <w:sz w:val="40"/>
-          <w:szCs w:val="40"/>
-        </w:rPr>
-      </w:pPr>
-      <w:r>
-        <w:rPr>
-          <w:rFonts w:ascii="Helvetica Neue" w:hAnsi="Helvetica Neue"/>
-          <w:b/>
-          <w:sz w:val="40"/>
-          <w:szCs w:val="40"/>
-        </w:rPr>
-        <w:t>Sizes</w:t>
       </w:r>
     </w:p>
     <w:p>
@@ -3698,6 +3595,7 @@
           <w:sz w:val="26"/>
           <w:szCs w:val="26"/>
         </w:rPr>
+        <w:lastRenderedPageBreak/>
         <w:tab/>
       </w:r>
       <w:r>
@@ -3856,8 +3754,9 @@
           <w:rFonts w:ascii="Helvetica Neue" w:hAnsi="Helvetica Neue"/>
           <w:b/>
           <w:color w:val="333333"/>
-          <w:sz w:val="26"/>
-          <w:szCs w:val="26"/>
+          <w:sz w:val="28"/>
+          <w:szCs w:val="28"/>
+          <w:u w:val="single"/>
         </w:rPr>
       </w:pPr>
       <w:r>
@@ -4061,6 +3960,22 @@
         <w:rPr>
           <w:rFonts w:ascii="Helvetica Neue" w:hAnsi="Helvetica Neue"/>
           <w:b/>
+          <w:color w:val="333333"/>
+          <w:sz w:val="26"/>
+          <w:szCs w:val="26"/>
+        </w:rPr>
+      </w:pPr>
+    </w:p>
+    <w:p>
+      <w:pPr>
+        <w:tabs>
+          <w:tab w:val="left" w:pos="450"/>
+        </w:tabs>
+        <w:spacing w:line="276" w:lineRule="auto"/>
+        <w:ind w:right="-1350"/>
+        <w:rPr>
+          <w:rFonts w:ascii="Helvetica Neue" w:hAnsi="Helvetica Neue"/>
+          <w:b/>
           <w:sz w:val="36"/>
           <w:szCs w:val="36"/>
         </w:rPr>
@@ -4072,7 +3987,6 @@
           <w:sz w:val="26"/>
           <w:szCs w:val="26"/>
         </w:rPr>
-        <w:lastRenderedPageBreak/>
         <w:fldChar w:fldCharType="begin">
           <w:ffData>
             <w:name w:val="Check1"/>
@@ -6419,6 +6333,7 @@
           <w:sz w:val="26"/>
           <w:szCs w:val="26"/>
         </w:rPr>
+        <w:lastRenderedPageBreak/>
         <w:tab/>
         <w:t xml:space="preserve">Flash player version: </w:t>
       </w:r>
@@ -7091,8 +7006,9 @@
           <w:rFonts w:ascii="Helvetica Neue" w:hAnsi="Helvetica Neue"/>
           <w:b/>
           <w:color w:val="333333"/>
-          <w:sz w:val="26"/>
-          <w:szCs w:val="26"/>
+          <w:sz w:val="28"/>
+          <w:szCs w:val="28"/>
+          <w:u w:val="single"/>
         </w:rPr>
       </w:pPr>
       <w:r>
@@ -7296,18 +7212,33 @@
         <w:rPr>
           <w:rFonts w:ascii="Helvetica Neue" w:hAnsi="Helvetica Neue"/>
           <w:b/>
+          <w:color w:val="333333"/>
           <w:sz w:val="26"/>
           <w:szCs w:val="26"/>
         </w:rPr>
       </w:pPr>
-      <w:r>
-        <w:rPr>
-          <w:rFonts w:ascii="Helvetica Neue" w:hAnsi="Helvetica Neue"/>
-          <w:b/>
-          <w:sz w:val="26"/>
-          <w:szCs w:val="26"/>
-        </w:rPr>
-        <w:lastRenderedPageBreak/>
+    </w:p>
+    <w:p>
+      <w:pPr>
+        <w:tabs>
+          <w:tab w:val="left" w:pos="450"/>
+        </w:tabs>
+        <w:spacing w:line="276" w:lineRule="auto"/>
+        <w:ind w:right="-1350"/>
+        <w:rPr>
+          <w:rFonts w:ascii="Helvetica Neue" w:hAnsi="Helvetica Neue"/>
+          <w:b/>
+          <w:sz w:val="26"/>
+          <w:szCs w:val="26"/>
+        </w:rPr>
+      </w:pPr>
+      <w:r>
+        <w:rPr>
+          <w:rFonts w:ascii="Helvetica Neue" w:hAnsi="Helvetica Neue"/>
+          <w:b/>
+          <w:sz w:val="26"/>
+          <w:szCs w:val="26"/>
+        </w:rPr>
         <w:fldChar w:fldCharType="begin">
           <w:ffData>
             <w:name w:val="Check1"/>
@@ -8706,6 +8637,13 @@
           <w:sz w:val="26"/>
           <w:szCs w:val="26"/>
         </w:rPr>
+        <w:sectPr>
+          <w:type w:val="continuous"/>
+          <w:pgSz w:w="12240" w:h="15840"/>
+          <w:pgMar w:top="20" w:right="360" w:bottom="180" w:left="450" w:header="90" w:footer="720" w:gutter="0"/>
+          <w:cols w:num="3" w:space="90"/>
+          <w:docGrid w:linePitch="360"/>
+        </w:sectPr>
       </w:pPr>
       <w:r>
         <w:rPr>
@@ -8900,17 +8838,11 @@
     </w:p>
     <w:p>
       <w:pPr>
-        <w:tabs>
-          <w:tab w:val="left" w:pos="450"/>
-        </w:tabs>
-        <w:spacing w:line="276" w:lineRule="auto"/>
-        <w:ind w:right="-1350"/>
-        <w:rPr>
-          <w:rFonts w:ascii="Helvetica Neue" w:hAnsi="Helvetica Neue"/>
-          <w:b/>
-          <w:color w:val="333333"/>
-          <w:sz w:val="26"/>
-          <w:szCs w:val="26"/>
+        <w:rPr>
+          <w:rFonts w:ascii="Helvetica Neue" w:hAnsi="Helvetica Neue"/>
+          <w:b/>
+          <w:sz w:val="40"/>
+          <w:szCs w:val="40"/>
         </w:rPr>
         <w:sectPr>
           <w:type w:val="continuous"/>
@@ -9060,52 +8992,6 @@
     </w:r>
     <w:r>
       <w:ptab w:relativeTo="margin" w:alignment="right" w:leader="none"/>
-    </w:r>
-    <w:r>
-      <w:rPr>
-        <w:noProof/>
-      </w:rPr>
-      <w:drawing>
-        <wp:inline distT="0" distB="0" distL="0" distR="0" wp14:anchorId="159D4E40" wp14:editId="4ECFB3C2">
-          <wp:extent cx="3683000" cy="647700"/>
-          <wp:effectExtent l="0" t="0" r="0" b="12700"/>
-          <wp:docPr id="1" name="Picture 1"/>
-          <wp:cNvGraphicFramePr>
-            <a:graphicFrameLocks xmlns:a="http://schemas.openxmlformats.org/drawingml/2006/main" noChangeAspect="1"/>
-          </wp:cNvGraphicFramePr>
-          <a:graphic xmlns:a="http://schemas.openxmlformats.org/drawingml/2006/main">
-            <a:graphicData uri="http://schemas.openxmlformats.org/drawingml/2006/picture">
-              <pic:pic xmlns:pic="http://schemas.openxmlformats.org/drawingml/2006/picture">
-                <pic:nvPicPr>
-                  <pic:cNvPr id="0" name="logo-isolated.ai"/>
-                  <pic:cNvPicPr/>
-                </pic:nvPicPr>
-                <pic:blipFill>
-                  <a:blip r:embed="rId1">
-                    <a:extLst>
-                      <a:ext uri="{28A0092B-C50C-407E-A947-70E740481C1C}">
-                        <a14:useLocalDpi xmlns:a14="http://schemas.microsoft.com/office/drawing/2010/main" val="0"/>
-                      </a:ext>
-                    </a:extLst>
-                  </a:blip>
-                  <a:stretch>
-                    <a:fillRect/>
-                  </a:stretch>
-                </pic:blipFill>
-                <pic:spPr>
-                  <a:xfrm>
-                    <a:off x="0" y="0"/>
-                    <a:ext cx="3683000" cy="647700"/>
-                  </a:xfrm>
-                  <a:prstGeom prst="rect">
-                    <a:avLst/>
-                  </a:prstGeom>
-                </pic:spPr>
-              </pic:pic>
-            </a:graphicData>
-          </a:graphic>
-        </wp:inline>
-      </w:drawing>
     </w:r>
   </w:p>
   <w:p>
@@ -9953,7 +9839,7 @@
     <w:charset w:val="00"/>
     <w:family w:val="auto"/>
     <w:pitch w:val="variable"/>
-    <w:sig w:usb0="00000003" w:usb1="00000000" w:usb2="00000000" w:usb3="00000000" w:csb0="00000001" w:csb1="00000000"/>
+    <w:sig w:usb0="E0002AFF" w:usb1="C0007843" w:usb2="00000009" w:usb3="00000000" w:csb0="000001FF" w:csb1="00000000"/>
   </w:font>
   <w:font w:name="Wingdings">
     <w:panose1 w:val="05000000000000000000"/>
@@ -9966,8 +9852,9 @@
     <w:panose1 w:val="02040503050406030204"/>
     <w:charset w:val="00"/>
     <w:family w:val="auto"/>
+    <w:notTrueType/>
     <w:pitch w:val="variable"/>
-    <w:sig w:usb0="E00002FF" w:usb1="400004FF" w:usb2="00000000" w:usb3="00000000" w:csb0="0000019F" w:csb1="00000000"/>
+    <w:sig w:usb0="00000003" w:usb1="00000000" w:usb2="00000000" w:usb3="00000000" w:csb0="00000001" w:csb1="00000000"/>
   </w:font>
   <w:font w:name="ＭＳ 明朝">
     <w:panose1 w:val="00000000000000000000"/>
@@ -9981,8 +9868,9 @@
     <w:panose1 w:val="020F0502020204030204"/>
     <w:charset w:val="00"/>
     <w:family w:val="auto"/>
+    <w:notTrueType/>
     <w:pitch w:val="variable"/>
-    <w:sig w:usb0="E10002FF" w:usb1="4000ACFF" w:usb2="00000009" w:usb3="00000000" w:csb0="0000019F" w:csb1="00000000"/>
+    <w:sig w:usb0="00000003" w:usb1="00000000" w:usb2="00000000" w:usb3="00000000" w:csb0="00000001" w:csb1="00000000"/>
   </w:font>
   <w:font w:name="ＭＳ ゴシック">
     <w:panose1 w:val="00000000000000000000"/>
@@ -10004,14 +9892,7 @@
     <w:charset w:val="00"/>
     <w:family w:val="auto"/>
     <w:pitch w:val="variable"/>
-    <w:sig w:usb0="80000067" w:usb1="00000000" w:usb2="00000000" w:usb3="00000000" w:csb0="00000001" w:csb1="00000000"/>
-  </w:font>
-  <w:font w:name="Helvetica Neue Medium">
-    <w:panose1 w:val="020B0604020202020204"/>
-    <w:charset w:val="00"/>
-    <w:family w:val="auto"/>
-    <w:pitch w:val="variable"/>
-    <w:sig w:usb0="8000000F" w:usb1="10002042" w:usb2="00000000" w:usb3="00000000" w:csb0="0000009B" w:csb1="00000000"/>
+    <w:sig w:usb0="E50002FF" w:usb1="500079DB" w:usb2="00000010" w:usb3="00000000" w:csb0="00000001" w:csb1="00000000"/>
   </w:font>
   <w:font w:name="Arial">
     <w:panose1 w:val="020B0604020202020204"/>
@@ -10863,7 +10744,7 @@
 </file>
 
 <file path=customXml/itemProps1.xml><?xml version="1.0" encoding="utf-8"?>
-<ds:datastoreItem xmlns:ds="http://schemas.openxmlformats.org/officeDocument/2006/customXml" ds:itemID="{692F2907-3A38-6F4C-8EC4-91D873450E66}">
+<ds:datastoreItem xmlns:ds="http://schemas.openxmlformats.org/officeDocument/2006/customXml" ds:itemID="{FAB3A363-6A74-D749-8466-C6815833E8B7}">
   <ds:schemaRefs>
     <ds:schemaRef ds:uri="http://schemas.openxmlformats.org/officeDocument/2006/bibliography"/>
   </ds:schemaRefs>

</xml_diff>